<commit_message>
Lab 2 v1.0 release
</commit_message>
<xml_diff>
--- a/OS_Lab2/ОСИ 2.docx
+++ b/OS_Lab2/ОСИ 2.docx
@@ -118,6 +118,24 @@
         </w:rPr>
         <w:t xml:space="preserve"> </w:t>
       </w:r>
+      <w:proofErr w:type="spellStart"/>
+      <w:r>
+        <w:rPr>
+          <w:sz w:val="28"/>
+          <w:szCs w:val="28"/>
+        </w:rPr>
+        <w:t>Бернацкий</w:t>
+      </w:r>
+      <w:proofErr w:type="spellEnd"/>
+      <w:r>
+        <w:rPr>
+          <w:sz w:val="28"/>
+          <w:szCs w:val="28"/>
+        </w:rPr>
+        <w:t xml:space="preserve"> П. В.</w:t>
+      </w:r>
+      <w:bookmarkStart w:id="0" w:name="_GoBack"/>
+      <w:bookmarkEnd w:id="0"/>
     </w:p>
     <w:p>
       <w:pPr>
@@ -145,7 +163,7 @@
     <w:p>
       <w:pPr>
         <w:pStyle w:val="2"/>
-        <w:spacing w:before="240" w:after="280"/>
+        <w:spacing w:before="240" w:after="240"/>
         <w:jc w:val="center"/>
         <w:rPr>
           <w:rFonts w:ascii="Times New Roman" w:hAnsi="Times New Roman" w:cs="Times New Roman"/>
@@ -2034,23 +2052,7 @@
                 <w:color w:val="000000"/>
                 <w:lang w:eastAsia="en-US"/>
               </w:rPr>
-              <w:t>Выводит несколько</w:t>
-            </w:r>
-            <w:r>
-              <w:rPr>
-                <w:rFonts w:eastAsia="Calibri"/>
-                <w:color w:val="000000"/>
-                <w:lang w:eastAsia="en-US"/>
-              </w:rPr>
-              <w:t xml:space="preserve"> последних</w:t>
-            </w:r>
-            <w:r>
-              <w:rPr>
-                <w:rFonts w:eastAsia="Calibri"/>
-                <w:color w:val="000000"/>
-                <w:lang w:eastAsia="en-US"/>
-              </w:rPr>
-              <w:t xml:space="preserve"> строк файла</w:t>
+              <w:t>Выводит несколько последних строк файла</w:t>
             </w:r>
             <w:r>
               <w:rPr>
@@ -2074,15 +2076,7 @@
                 <w:color w:val="000000"/>
                 <w:lang w:eastAsia="en-US"/>
               </w:rPr>
-              <w:t xml:space="preserve">. </w:t>
-            </w:r>
-            <w:r>
-              <w:rPr>
-                <w:rFonts w:eastAsia="Calibri"/>
-                <w:color w:val="000000"/>
-                <w:lang w:eastAsia="en-US"/>
-              </w:rPr>
-              <w:t>-</w:t>
+              <w:t>. -</w:t>
             </w:r>
             <w:r>
               <w:rPr>
@@ -5697,7 +5691,6 @@
               </w:rPr>
               <w:t>/</w:t>
             </w:r>
-            <w:proofErr w:type="spellStart"/>
             <w:r>
               <w:rPr>
                 <w:rFonts w:eastAsia="Calibri"/>
@@ -5712,16 +5705,7 @@
                 <w:color w:val="000000"/>
                 <w:lang w:val="en-US" w:eastAsia="en-US"/>
               </w:rPr>
-              <w:t>/</w:t>
-            </w:r>
-            <w:proofErr w:type="spellEnd"/>
-            <w:r>
-              <w:rPr>
-                <w:rFonts w:eastAsia="Calibri"/>
-                <w:color w:val="000000"/>
-                <w:lang w:val="en-US" w:eastAsia="en-US"/>
-              </w:rPr>
-              <w:t xml:space="preserve">dir1 </w:t>
+              <w:t xml:space="preserve">/dir1 </w:t>
             </w:r>
             <w:r>
               <w:rPr>
@@ -5784,15 +5768,7 @@
                 <w:color w:val="000000"/>
                 <w:lang w:eastAsia="en-US"/>
               </w:rPr>
-              <w:t>Размер файла или каталога.</w:t>
-            </w:r>
-            <w:r>
-              <w:rPr>
-                <w:rFonts w:eastAsia="Calibri"/>
-                <w:color w:val="000000"/>
-                <w:lang w:eastAsia="en-US"/>
-              </w:rPr>
-              <w:t xml:space="preserve"> -</w:t>
+              <w:t>Размер файла или каталога. -</w:t>
             </w:r>
             <w:r>
               <w:rPr>
@@ -8212,17 +8188,7 @@
                 <w:color w:val="000000"/>
                 <w:lang w:eastAsia="en-US"/>
               </w:rPr>
-              <w:t xml:space="preserve"> и</w:t>
-            </w:r>
-            <w:bookmarkStart w:id="0" w:name="_GoBack"/>
-            <w:bookmarkEnd w:id="0"/>
-            <w:r>
-              <w:rPr>
-                <w:rFonts w:eastAsia="Calibri"/>
-                <w:color w:val="000000"/>
-                <w:lang w:eastAsia="en-US"/>
-              </w:rPr>
-              <w:t xml:space="preserve"> заголовков.</w:t>
+              <w:t xml:space="preserve"> и заголовков.</w:t>
             </w:r>
           </w:p>
         </w:tc>
@@ -8230,7 +8196,7 @@
     </w:tbl>
     <w:p>
       <w:pPr>
-        <w:spacing w:before="600" w:after="120"/>
+        <w:spacing w:before="320" w:after="80"/>
         <w:ind w:firstLine="709"/>
         <w:jc w:val="both"/>
         <w:rPr>
@@ -8338,7 +8304,39 @@
             <w:pPr>
               <w:spacing w:before="80" w:after="80"/>
               <w:jc w:val="both"/>
-            </w:pPr>
+              <w:rPr>
+                <w:lang w:val="en-US"/>
+              </w:rPr>
+            </w:pPr>
+            <w:r>
+              <w:t xml:space="preserve">Домашний каталог </w:t>
+            </w:r>
+            <w:r>
+              <w:t xml:space="preserve">текущего </w:t>
+            </w:r>
+            <w:r>
+              <w:t>пользователя</w:t>
+            </w:r>
+            <w:r>
+              <w:rPr>
+                <w:lang w:val="en-US"/>
+              </w:rPr>
+              <w:t xml:space="preserve"> [/home/</w:t>
+            </w:r>
+            <w:proofErr w:type="spellStart"/>
+            <w:r>
+              <w:rPr>
+                <w:lang w:val="en-US"/>
+              </w:rPr>
+              <w:t>secxndary</w:t>
+            </w:r>
+            <w:proofErr w:type="spellEnd"/>
+            <w:r>
+              <w:rPr>
+                <w:lang w:val="en-US"/>
+              </w:rPr>
+              <w:t>]</w:t>
+            </w:r>
           </w:p>
         </w:tc>
       </w:tr>
@@ -8372,10 +8370,136 @@
               <w:spacing w:before="80" w:after="80"/>
               <w:jc w:val="both"/>
               <w:rPr>
+                <w:lang w:val="en-US"/>
+              </w:rPr>
+            </w:pPr>
+            <w:r>
+              <w:t xml:space="preserve">Каталоги, в которых система ищет команды. Разделены двоеточиями. </w:t>
+            </w:r>
+            <w:r>
+              <w:rPr>
+                <w:lang w:val="en-US"/>
+              </w:rPr>
+              <w:t>[/</w:t>
+            </w:r>
+            <w:proofErr w:type="spellStart"/>
+            <w:r>
+              <w:rPr>
+                <w:lang w:val="en-US"/>
+              </w:rPr>
+              <w:t>usr</w:t>
+            </w:r>
+            <w:proofErr w:type="spellEnd"/>
+            <w:r>
+              <w:rPr>
+                <w:lang w:val="en-US"/>
+              </w:rPr>
+              <w:t>/local/bin:/home/</w:t>
+            </w:r>
+            <w:proofErr w:type="spellStart"/>
+            <w:r>
+              <w:rPr>
+                <w:lang w:val="en-US"/>
+              </w:rPr>
+              <w:t>secxndary</w:t>
+            </w:r>
+            <w:proofErr w:type="spellEnd"/>
+            <w:r>
+              <w:rPr>
+                <w:lang w:val="en-US"/>
+              </w:rPr>
+              <w:t>/.local/bin]</w:t>
+            </w:r>
+          </w:p>
+        </w:tc>
+      </w:tr>
+      <w:tr>
+        <w:tc>
+          <w:tcPr>
+            <w:tcW w:w="2689" w:type="dxa"/>
+          </w:tcPr>
+          <w:p>
+            <w:pPr>
+              <w:spacing w:before="80" w:after="80"/>
+              <w:jc w:val="both"/>
+              <w:rPr>
+                <w:lang w:val="en-US"/>
+              </w:rPr>
+            </w:pPr>
+            <w:r>
+              <w:rPr>
+                <w:lang w:val="en-US"/>
+              </w:rPr>
+              <w:t>$PS1</w:t>
+            </w:r>
+          </w:p>
+        </w:tc>
+        <w:tc>
+          <w:tcPr>
+            <w:tcW w:w="6656" w:type="dxa"/>
+          </w:tcPr>
+          <w:p>
+            <w:pPr>
+              <w:spacing w:before="80" w:after="80"/>
+              <w:jc w:val="both"/>
+              <w:rPr>
                 <w:sz w:val="28"/>
                 <w:szCs w:val="28"/>
-              </w:rPr>
-            </w:pPr>
+                <w:lang w:val="en-US"/>
+              </w:rPr>
+            </w:pPr>
+            <w:r>
+              <w:t xml:space="preserve">Основная строка приглашения для определения приглашения </w:t>
+            </w:r>
+            <w:proofErr w:type="spellStart"/>
+            <w:r>
+              <w:t>облочки</w:t>
+            </w:r>
+            <w:proofErr w:type="spellEnd"/>
+            <w:r>
+              <w:t>. Отображается в консоли слева от вводимых команд.</w:t>
+            </w:r>
+            <w:r>
+              <w:rPr>
+                <w:lang w:val="en-US"/>
+              </w:rPr>
+              <w:t xml:space="preserve"> </w:t>
+            </w:r>
+            <w:r>
+              <w:t xml:space="preserve">По умолчанию имеет значение </w:t>
+            </w:r>
+            <w:r>
+              <w:rPr>
+                <w:lang w:val="en-US"/>
+              </w:rPr>
+              <w:t>‘[\u@\h \W]\$ ‘</w:t>
+            </w:r>
+            <w:r>
+              <w:t xml:space="preserve">, что означает </w:t>
+            </w:r>
+            <w:proofErr w:type="spellStart"/>
+            <w:r>
+              <w:rPr>
+                <w:lang w:val="en-US"/>
+              </w:rPr>
+              <w:t>username@homedir:currentdir</w:t>
+            </w:r>
+            <w:proofErr w:type="spellEnd"/>
+            <w:r>
+              <w:rPr>
+                <w:lang w:val="en-US"/>
+              </w:rPr>
+              <w:t>$</w:t>
+            </w:r>
+            <w:r>
+              <w:rPr>
+                <w:lang w:val="en-US"/>
+              </w:rPr>
+              <w:t xml:space="preserve">. </w:t>
+            </w:r>
+            <w:r>
+              <w:t>Можно настроить по желанию.</w:t>
+            </w:r>
           </w:p>
         </w:tc>
       </w:tr>
@@ -8396,7 +8520,7 @@
               <w:rPr>
                 <w:lang w:val="en-US"/>
               </w:rPr>
-              <w:t>$PS1</w:t>
+              <w:t>$PS2</w:t>
             </w:r>
           </w:p>
         </w:tc>
@@ -8411,8 +8535,26 @@
               <w:rPr>
                 <w:sz w:val="28"/>
                 <w:szCs w:val="28"/>
-              </w:rPr>
-            </w:pPr>
+                <w:lang w:val="en-US"/>
+              </w:rPr>
+            </w:pPr>
+            <w:r>
+              <w:t xml:space="preserve">Значение переменной появится в консоли при </w:t>
+            </w:r>
+            <w:proofErr w:type="spellStart"/>
+            <w:r>
+              <w:t>переноссе</w:t>
+            </w:r>
+            <w:proofErr w:type="spellEnd"/>
+            <w:r>
+              <w:t xml:space="preserve"> ввода на следующую строку. По умолчанию имеет значение </w:t>
+            </w:r>
+            <w:r>
+              <w:rPr>
+                <w:lang w:val="en-US"/>
+              </w:rPr>
+              <w:t>‘&gt; ‘</w:t>
+            </w:r>
           </w:p>
         </w:tc>
       </w:tr>
@@ -8425,15 +8567,12 @@
             <w:pPr>
               <w:spacing w:before="80" w:after="80"/>
               <w:jc w:val="both"/>
+            </w:pPr>
+            <w:r>
               <w:rPr>
                 <w:lang w:val="en-US"/>
               </w:rPr>
-            </w:pPr>
-            <w:r>
-              <w:rPr>
-                <w:lang w:val="en-US"/>
-              </w:rPr>
-              <w:t>$PS2</w:t>
+              <w:t>$IFS</w:t>
             </w:r>
           </w:p>
         </w:tc>
@@ -8443,47 +8582,31 @@
           </w:tcPr>
           <w:p>
             <w:pPr>
-              <w:spacing w:before="80" w:after="80"/>
+              <w:spacing w:before="80" w:after="100" w:afterAutospacing="1"/>
               <w:jc w:val="both"/>
               <w:rPr>
                 <w:sz w:val="28"/>
                 <w:szCs w:val="28"/>
-              </w:rPr>
-            </w:pPr>
-          </w:p>
-        </w:tc>
-      </w:tr>
-      <w:tr>
-        <w:tc>
-          <w:tcPr>
-            <w:tcW w:w="2689" w:type="dxa"/>
-          </w:tcPr>
-          <w:p>
-            <w:pPr>
-              <w:spacing w:before="80" w:after="80"/>
-              <w:jc w:val="both"/>
-            </w:pPr>
-            <w:r>
-              <w:rPr>
                 <w:lang w:val="en-US"/>
               </w:rPr>
-              <w:t>$IFS</w:t>
-            </w:r>
-          </w:p>
-        </w:tc>
-        <w:tc>
-          <w:tcPr>
-            <w:tcW w:w="6656" w:type="dxa"/>
-          </w:tcPr>
-          <w:p>
-            <w:pPr>
-              <w:spacing w:before="80" w:after="80"/>
-              <w:jc w:val="both"/>
-              <w:rPr>
-                <w:sz w:val="28"/>
-                <w:szCs w:val="28"/>
-              </w:rPr>
-            </w:pPr>
+            </w:pPr>
+            <w:r>
+              <w:t xml:space="preserve">Внутренний разделитель для </w:t>
+            </w:r>
+            <w:proofErr w:type="spellStart"/>
+            <w:r>
+              <w:t>коммандной</w:t>
+            </w:r>
+            <w:proofErr w:type="spellEnd"/>
+            <w:r>
+              <w:t xml:space="preserve"> строки, по умолчанию – пробел</w:t>
+            </w:r>
+            <w:r>
+              <w:rPr>
+                <w:lang w:val="en-US"/>
+              </w:rPr>
+              <w:t xml:space="preserve"> [$’ \t\n’]</w:t>
+            </w:r>
           </w:p>
         </w:tc>
       </w:tr>
@@ -8491,7 +8614,6 @@
     <w:p>
       <w:pPr>
         <w:spacing w:before="80" w:after="80"/>
-        <w:ind w:firstLine="709"/>
         <w:jc w:val="both"/>
         <w:rPr>
           <w:sz w:val="28"/>
@@ -10217,4 +10339,16 @@
     </a:ext>
   </a:extLst>
 </a:theme>
+</file>
+
+<file path=customXml/item1.xml><?xml version="1.0" encoding="utf-8"?>
+<b:Sources xmlns:b="http://schemas.openxmlformats.org/officeDocument/2006/bibliography" xmlns="http://schemas.openxmlformats.org/officeDocument/2006/bibliography" SelectedStyle="\APASixthEditionOfficeOnline.xsl" StyleName="APA" Version="6"/>
+</file>
+
+<file path=customXml/itemProps1.xml><?xml version="1.0" encoding="utf-8"?>
+<ds:datastoreItem xmlns:ds="http://schemas.openxmlformats.org/officeDocument/2006/customXml" ds:itemID="{6D777FB0-DCFD-4F97-A530-3600AE96A2A1}">
+  <ds:schemaRefs>
+    <ds:schemaRef ds:uri="http://schemas.openxmlformats.org/officeDocument/2006/bibliography"/>
+  </ds:schemaRefs>
+</ds:datastoreItem>
 </file>
</xml_diff>